<commit_message>
Completted the word file.
</commit_message>
<xml_diff>
--- a/Assignments/Assignment_3/Assignment_3.docx
+++ b/Assignments/Assignment_3/Assignment_3.docx
@@ -178,23 +178,7 @@
           <w:b/>
           <w:bCs/>
         </w:rPr>
-        <w:t xml:space="preserve">In this problem, you are to compare the storage needed to keep track of free memory using a bitmap versus using a linked list. The 8‐GB memory is allocated in units of n bytes. For the linked list, assume that memory consists of an alternating sequence of segments and holes, each 1MB. Also assume that each node in the linked list needs a 32‐bit memory address, a 16‐bit length, and a 16‐bit next-node field. How many bytes of storage </w:t>
-      </w:r>
-      <w:proofErr w:type="gramStart"/>
-      <w:r>
-        <w:rPr>
-          <w:b/>
-          <w:bCs/>
-        </w:rPr>
-        <w:t>is</w:t>
-      </w:r>
-      <w:proofErr w:type="gramEnd"/>
-      <w:r>
-        <w:rPr>
-          <w:b/>
-          <w:bCs/>
-        </w:rPr>
-        <w:t xml:space="preserve"> required for each method? Which one is better? </w:t>
+        <w:t xml:space="preserve">In this problem, you are to compare the storage needed to keep track of free memory using a bitmap versus using a linked list. The 8‐GB memory is allocated in units of n bytes. For the linked list, assume that memory consists of an alternating sequence of segments and holes, each 1MB. Also assume that each node in the linked list needs a 32‐bit memory address, a 16‐bit length, and a 16‐bit next-node field. How many bytes of storage is required for each method? Which one is better? </w:t>
       </w:r>
       <w:r>
         <w:rPr>
@@ -238,17 +222,8 @@
           <w:bCs/>
         </w:rPr>
         <w:br/>
-        <w:t xml:space="preserve">- Total Memory Size – 8GB (8,000,000,000 </w:t>
-      </w:r>
-      <w:proofErr w:type="gramStart"/>
-      <w:r>
-        <w:rPr>
-          <w:b/>
-          <w:bCs/>
-        </w:rPr>
-        <w:t>bytes )</w:t>
-      </w:r>
-      <w:proofErr w:type="gramEnd"/>
+        <w:t>- Total Memory Size – 8GB (8,000,000,000 bytes )</w:t>
+      </w:r>
       <w:r>
         <w:rPr>
           <w:b/>
@@ -263,23 +238,7 @@
           <w:bCs/>
         </w:rPr>
         <w:br/>
-        <w:t xml:space="preserve">   </w:t>
-      </w:r>
-      <w:proofErr w:type="spellStart"/>
-      <w:r>
-        <w:rPr>
-          <w:b/>
-          <w:bCs/>
-        </w:rPr>
-        <w:t>i.nodes</w:t>
-      </w:r>
-      <w:proofErr w:type="spellEnd"/>
-      <w:r>
-        <w:rPr>
-          <w:b/>
-          <w:bCs/>
-        </w:rPr>
-        <w:t xml:space="preserve"> contain:</w:t>
+        <w:t xml:space="preserve">   i.nodes contain:</w:t>
       </w:r>
       <w:r>
         <w:rPr>
@@ -334,22 +293,7 @@
           <w:bCs/>
         </w:rPr>
         <w:br/>
-      </w:r>
-      <w:proofErr w:type="spellStart"/>
-      <w:r>
-        <w:rPr>
-          <w:b/>
-          <w:bCs/>
-        </w:rPr>
-        <w:t>i.Calculating</w:t>
-      </w:r>
-      <w:proofErr w:type="spellEnd"/>
-      <w:r>
-        <w:rPr>
-          <w:b/>
-          <w:bCs/>
-        </w:rPr>
-        <w:t xml:space="preserve"> the number of bits for the bitmap:</w:t>
+        <w:t>i.Calculating the number of bits for the bitmap:</w:t>
       </w:r>
       <w:r>
         <w:rPr>
@@ -396,77 +340,23 @@
           <w:bCs/>
         </w:rPr>
         <w:br/>
-        <w:t xml:space="preserve">- </w:t>
-      </w:r>
-      <w:r>
-        <w:rPr>
-          <w:b/>
-          <w:bCs/>
-        </w:rPr>
-        <w:t>32-bit memory address (start of segment)</w:t>
-      </w:r>
-      <w:r>
-        <w:rPr>
-          <w:b/>
-          <w:bCs/>
-        </w:rPr>
-        <w:t xml:space="preserve"> = (4bytes)</w:t>
-      </w:r>
-      <w:r>
-        <w:rPr>
-          <w:b/>
-          <w:bCs/>
-        </w:rPr>
-        <w:br/>
-      </w:r>
-      <w:r>
-        <w:rPr>
-          <w:b/>
-          <w:bCs/>
-        </w:rPr>
-        <w:t xml:space="preserve">- </w:t>
-      </w:r>
-      <w:r>
-        <w:rPr>
-          <w:b/>
-          <w:bCs/>
-        </w:rPr>
-        <w:t>16-bit length (size of segment)</w:t>
-      </w:r>
-      <w:r>
-        <w:rPr>
-          <w:b/>
-          <w:bCs/>
-        </w:rPr>
-        <w:t xml:space="preserve"> = (2bytes)</w:t>
-      </w:r>
-      <w:r>
-        <w:rPr>
-          <w:b/>
-          <w:bCs/>
-        </w:rPr>
-        <w:br/>
-      </w:r>
-      <w:r>
-        <w:rPr>
-          <w:b/>
-          <w:bCs/>
-        </w:rPr>
-        <w:t xml:space="preserve">- </w:t>
-      </w:r>
-      <w:r>
-        <w:rPr>
-          <w:b/>
-          <w:bCs/>
-        </w:rPr>
-        <w:t>16-bit next-node field (points to the next node in the list)</w:t>
-      </w:r>
-      <w:r>
-        <w:rPr>
-          <w:b/>
-          <w:bCs/>
-        </w:rPr>
-        <w:t xml:space="preserve"> (2bytes)</w:t>
+        <w:t>- 32-bit memory address (start of segment) = (4bytes)</w:t>
+      </w:r>
+      <w:r>
+        <w:rPr>
+          <w:b/>
+          <w:bCs/>
+        </w:rPr>
+        <w:br/>
+        <w:t>- 16-bit length (size of segment) = (2bytes)</w:t>
+      </w:r>
+      <w:r>
+        <w:rPr>
+          <w:b/>
+          <w:bCs/>
+        </w:rPr>
+        <w:br/>
+        <w:t>- 16-bit next-node field (points to the next node in the list) (2bytes)</w:t>
       </w:r>
       <w:r>
         <w:rPr>
@@ -490,21 +380,7 @@
           <w:bCs/>
         </w:rPr>
         <w:br/>
-        <w:t xml:space="preserve">- Number of segments/holes = 8,000,000,000 bytes / </w:t>
-      </w:r>
-      <w:r>
-        <w:rPr>
-          <w:b/>
-          <w:bCs/>
-        </w:rPr>
-        <w:t>1,048,576 bytes</w:t>
-      </w:r>
-      <w:r>
-        <w:rPr>
-          <w:b/>
-          <w:bCs/>
-        </w:rPr>
-        <w:t xml:space="preserve"> = 7,629.394 </w:t>
+        <w:t xml:space="preserve">- Number of segments/holes = 8,000,000,000 bytes / 1,048,576 bytes = 7,629.394 </w:t>
       </w:r>
       <w:r>
         <w:rPr>
@@ -526,49 +402,15 @@
           <w:bCs/>
         </w:rPr>
         <w:br/>
-        <w:t xml:space="preserve">- Number of segment nodes = </w:t>
-      </w:r>
-      <w:r>
-        <w:rPr>
-          <w:b/>
-          <w:bCs/>
-        </w:rPr>
-        <w:t>7,630</w:t>
-      </w:r>
-      <w:r>
-        <w:rPr>
-          <w:b/>
-          <w:bCs/>
-        </w:rPr>
-        <w:t>/2 = 3,815</w:t>
-      </w:r>
-      <w:r>
-        <w:rPr>
-          <w:b/>
-          <w:bCs/>
-        </w:rPr>
-        <w:br/>
-      </w:r>
-      <w:r>
-        <w:rPr>
-          <w:b/>
-          <w:bCs/>
-        </w:rPr>
-        <w:t xml:space="preserve">- Number of </w:t>
-      </w:r>
-      <w:r>
-        <w:rPr>
-          <w:b/>
-          <w:bCs/>
-        </w:rPr>
-        <w:t>hole</w:t>
-      </w:r>
-      <w:r>
-        <w:rPr>
-          <w:b/>
-          <w:bCs/>
-        </w:rPr>
-        <w:t xml:space="preserve"> nodes = 7,630/2 = 3,815</w:t>
+        <w:t>- Number of segment nodes = 7,630/2 = 3,815</w:t>
+      </w:r>
+      <w:r>
+        <w:rPr>
+          <w:b/>
+          <w:bCs/>
+        </w:rPr>
+        <w:br/>
+        <w:t>- Number of hole nodes = 7,630/2 = 3,815</w:t>
       </w:r>
     </w:p>
     <w:p>
@@ -735,22 +577,7 @@
           <w:bCs/>
         </w:rPr>
         <w:br/>
-      </w:r>
-      <w:proofErr w:type="spellStart"/>
-      <w:r>
-        <w:rPr>
-          <w:b/>
-          <w:bCs/>
-        </w:rPr>
-        <w:t>i</w:t>
-      </w:r>
-      <w:proofErr w:type="spellEnd"/>
-      <w:r>
-        <w:rPr>
-          <w:b/>
-          <w:bCs/>
-        </w:rPr>
-        <w:t>. Virtual Address:</w:t>
+        <w:t>i. Virtual Address:</w:t>
       </w:r>
       <w:r>
         <w:rPr>
@@ -806,23 +633,7 @@
           <w:bCs/>
         </w:rPr>
         <w:br/>
-        <w:t xml:space="preserve">  - Is the address at which data is </w:t>
-      </w:r>
-      <w:proofErr w:type="gramStart"/>
-      <w:r>
-        <w:rPr>
-          <w:b/>
-          <w:bCs/>
-        </w:rPr>
-        <w:t>actually stored</w:t>
-      </w:r>
-      <w:proofErr w:type="gramEnd"/>
-      <w:r>
-        <w:rPr>
-          <w:b/>
-          <w:bCs/>
-        </w:rPr>
-        <w:t xml:space="preserve"> on the memory chips</w:t>
+        <w:t xml:space="preserve">  - Is the address at which data is actually stored on the memory chips</w:t>
       </w:r>
       <w:r>
         <w:rPr>
@@ -892,23 +703,7 @@
           <w:bCs/>
         </w:rPr>
         <w:br/>
-        <w:t xml:space="preserve">  - Occurs when free memory is split into </w:t>
-      </w:r>
-      <w:proofErr w:type="gramStart"/>
-      <w:r>
-        <w:rPr>
-          <w:b/>
-          <w:bCs/>
-        </w:rPr>
-        <w:t>small scattered</w:t>
-      </w:r>
-      <w:proofErr w:type="gramEnd"/>
-      <w:r>
-        <w:rPr>
-          <w:b/>
-          <w:bCs/>
-        </w:rPr>
-        <w:t xml:space="preserve"> blocks over time. Makes it difficult to allocate large contiguous blocks of memory to a program.</w:t>
+        <w:t xml:space="preserve">  - Occurs when free memory is split into small scattered blocks over time. Makes it difficult to allocate large contiguous blocks of memory to a program.</w:t>
       </w:r>
       <w:r>
         <w:rPr>
@@ -1081,23 +876,7 @@
           <w:b/>
           <w:bCs/>
         </w:rPr>
-        <w:t xml:space="preserve">urthermore, suppose that a program contains instructions that fit into one </w:t>
-      </w:r>
-      <w:proofErr w:type="gramStart"/>
-      <w:r>
-        <w:rPr>
-          <w:b/>
-          <w:bCs/>
-        </w:rPr>
-        <w:t>page</w:t>
-      </w:r>
-      <w:proofErr w:type="gramEnd"/>
-      <w:r>
-        <w:rPr>
-          <w:b/>
-          <w:bCs/>
-        </w:rPr>
-        <w:t xml:space="preserve"> and it sequentially reads long integer elements from an array that spans thousands of pages. How effective will the TLB be for this case?</w:t>
+        <w:t>urthermore, suppose that a program contains instructions that fit into one page and it sequentially reads long integer elements from an array that spans thousands of pages. How effective will the TLB be for this case?</w:t>
       </w:r>
       <w:r>
         <w:rPr>
@@ -1152,23 +931,7 @@
           <w:bCs/>
         </w:rPr>
         <w:br/>
-        <w:t xml:space="preserve">- Page </w:t>
-      </w:r>
-      <w:proofErr w:type="gramStart"/>
-      <w:r>
-        <w:rPr>
-          <w:b/>
-          <w:bCs/>
-        </w:rPr>
-        <w:t>size :</w:t>
-      </w:r>
-      <w:proofErr w:type="gramEnd"/>
-      <w:r>
-        <w:rPr>
-          <w:b/>
-          <w:bCs/>
-        </w:rPr>
-        <w:t xml:space="preserve"> 4KB </w:t>
+        <w:t xml:space="preserve">- Page size : 4KB </w:t>
       </w:r>
       <w:r>
         <w:rPr>
@@ -1197,38 +960,7 @@
           <w:bCs/>
         </w:rPr>
         <w:br/>
-      </w:r>
-      <w:proofErr w:type="spellStart"/>
-      <w:r>
-        <w:rPr>
-          <w:b/>
-          <w:bCs/>
-        </w:rPr>
-        <w:t>i</w:t>
-      </w:r>
-      <w:proofErr w:type="spellEnd"/>
-      <w:r>
-        <w:rPr>
-          <w:b/>
-          <w:bCs/>
-        </w:rPr>
-        <w:t xml:space="preserve">. How many entries are in the page table if it has only a single </w:t>
-      </w:r>
-      <w:proofErr w:type="spellStart"/>
-      <w:r>
-        <w:rPr>
-          <w:b/>
-          <w:bCs/>
-        </w:rPr>
-        <w:t>leve</w:t>
-      </w:r>
-      <w:proofErr w:type="spellEnd"/>
-      <w:r>
-        <w:rPr>
-          <w:b/>
-          <w:bCs/>
-        </w:rPr>
-        <w:t>?</w:t>
+        <w:t>i. How many entries are in the page table if it has only a single leve?</w:t>
       </w:r>
       <w:r>
         <w:rPr>
@@ -1514,29 +1246,7 @@
           <w:kern w:val="0"/>
           <w14:ligatures w14:val="none"/>
         </w:rPr>
-        <w:t xml:space="preserve">is (4, 1, 5, 6, 2, 1, 2, </w:t>
-      </w:r>
-      <w:proofErr w:type="gramStart"/>
-      <w:r>
-        <w:rPr>
-          <w:rFonts w:ascii="Times New Roman" w:eastAsia="Times New Roman" w:hAnsi="Times New Roman" w:cs="Times New Roman"/>
-          <w:b/>
-          <w:bCs/>
-          <w:kern w:val="0"/>
-          <w14:ligatures w14:val="none"/>
-        </w:rPr>
-        <w:t>7,</w:t>
-      </w:r>
-      <w:proofErr w:type="gramEnd"/>
-      <w:r>
-        <w:rPr>
-          <w:rFonts w:ascii="Times New Roman" w:eastAsia="Times New Roman" w:hAnsi="Times New Roman" w:cs="Times New Roman"/>
-          <w:b/>
-          <w:bCs/>
-          <w:kern w:val="0"/>
-          <w14:ligatures w14:val="none"/>
-        </w:rPr>
-        <w:t xml:space="preserve"> 6, 3, 2, 1)</w:t>
+        <w:t>is (4, 1, 5, 6, 2, 1, 2, 7, 6, 3, 2, 1)</w:t>
       </w:r>
       <w:r>
         <w:rPr>
@@ -1823,6 +1533,196 @@
         </w:rPr>
         <w:t>(5 points)</w:t>
       </w:r>
+      <w:r>
+        <w:rPr>
+          <w:b/>
+          <w:bCs/>
+        </w:rPr>
+        <w:br/>
+      </w:r>
+      <w:r>
+        <w:rPr>
+          <w:b/>
+          <w:bCs/>
+        </w:rPr>
+        <w:br/>
+        <w:t>i. Contiguous allocation</w:t>
+      </w:r>
+      <w:r>
+        <w:rPr>
+          <w:b/>
+          <w:bCs/>
+        </w:rPr>
+        <w:br/>
+        <w:t xml:space="preserve">  - Each file is stored as a single contiguous block of memory. All the blocks used by a file are adjacent to each other in memory or on the storage device.</w:t>
+      </w:r>
+      <w:r>
+        <w:rPr>
+          <w:b/>
+          <w:bCs/>
+        </w:rPr>
+        <w:br/>
+        <w:t xml:space="preserve">  - There is minimal seeking or jumping around on the disk leading to faster read and write operations.</w:t>
+      </w:r>
+      <w:r>
+        <w:rPr>
+          <w:b/>
+          <w:bCs/>
+        </w:rPr>
+        <w:br/>
+        <w:t xml:space="preserve">  - Easy to implement and track where the file starts and ends.</w:t>
+      </w:r>
+      <w:r>
+        <w:rPr>
+          <w:b/>
+          <w:bCs/>
+        </w:rPr>
+        <w:br/>
+        <w:t xml:space="preserve">  - Over time as files are added, deleted, and resized, fragmentations can occur between allocated blocks.</w:t>
+      </w:r>
+      <w:r>
+        <w:rPr>
+          <w:b/>
+          <w:bCs/>
+        </w:rPr>
+        <w:br/>
+        <w:t>ii. Block based allocation</w:t>
+      </w:r>
+      <w:r>
+        <w:rPr>
+          <w:b/>
+          <w:bCs/>
+        </w:rPr>
+        <w:br/>
+        <w:t xml:space="preserve">  - Files are divided into fixed-size blocks or chunks. The blocks can be scattered across the storage medium.</w:t>
+      </w:r>
+      <w:r>
+        <w:rPr>
+          <w:b/>
+          <w:bCs/>
+        </w:rPr>
+        <w:br/>
+        <w:t xml:space="preserve">  - The file system maintains a block map or a linked list of the blocks that comprise a file.</w:t>
+      </w:r>
+      <w:r>
+        <w:rPr>
+          <w:b/>
+          <w:bCs/>
+        </w:rPr>
+        <w:br/>
+        <w:t xml:space="preserve">  - Files do not need contiguous free space to be allocated. Reducing fragmentation.</w:t>
+      </w:r>
+      <w:r>
+        <w:rPr>
+          <w:b/>
+          <w:bCs/>
+        </w:rPr>
+        <w:br/>
+        <w:t xml:space="preserve">  - Efficient use of disk space</w:t>
+      </w:r>
+      <w:r>
+        <w:rPr>
+          <w:b/>
+          <w:bCs/>
+        </w:rPr>
+        <w:br/>
+        <w:t xml:space="preserve">  - Accessing a file would require more seeks and disk head movements. (slow)</w:t>
+      </w:r>
+      <w:r>
+        <w:rPr>
+          <w:b/>
+          <w:bCs/>
+        </w:rPr>
+        <w:br/>
+        <w:t xml:space="preserve">  - File system must keep track of all the scattered blocks (overhead and retrieval.)</w:t>
+      </w:r>
+      <w:r>
+        <w:rPr>
+          <w:b/>
+          <w:bCs/>
+        </w:rPr>
+        <w:br/>
+        <w:t>iii. Modern device requiring file storage w/ contiguous allocation</w:t>
+      </w:r>
+      <w:r>
+        <w:rPr>
+          <w:b/>
+          <w:bCs/>
+        </w:rPr>
+        <w:br/>
+        <w:t xml:space="preserve">  - SD card (digital camera)</w:t>
+      </w:r>
+      <w:r>
+        <w:rPr>
+          <w:b/>
+          <w:bCs/>
+        </w:rPr>
+        <w:br/>
+        <w:t xml:space="preserve">     - Works well because of sequential file writing and infrequent file modification or deletion.</w:t>
+      </w:r>
+      <w:r>
+        <w:rPr>
+          <w:b/>
+          <w:bCs/>
+        </w:rPr>
+        <w:br/>
+      </w:r>
+      <w:r>
+        <w:rPr>
+          <w:b/>
+          <w:bCs/>
+        </w:rPr>
+        <w:br/>
+      </w:r>
+      <w:r>
+        <w:rPr>
+          <w:b/>
+          <w:bCs/>
+        </w:rPr>
+        <w:br/>
+      </w:r>
+      <w:r>
+        <w:rPr>
+          <w:b/>
+          <w:bCs/>
+        </w:rPr>
+        <w:br/>
+      </w:r>
+      <w:r>
+        <w:rPr>
+          <w:b/>
+          <w:bCs/>
+        </w:rPr>
+        <w:br/>
+      </w:r>
+      <w:r>
+        <w:rPr>
+          <w:b/>
+          <w:bCs/>
+        </w:rPr>
+        <w:br/>
+      </w:r>
+      <w:r>
+        <w:rPr>
+          <w:b/>
+          <w:bCs/>
+        </w:rPr>
+        <w:br/>
+      </w:r>
+      <w:r>
+        <w:rPr>
+          <w:b/>
+          <w:bCs/>
+        </w:rPr>
+        <w:br/>
+      </w:r>
+      <w:r>
+        <w:rPr>
+          <w:b/>
+          <w:bCs/>
+        </w:rPr>
+        <w:br/>
+      </w:r>
     </w:p>
     <w:p>
       <w:pPr>
@@ -1859,6 +1759,7 @@
           <w:kern w:val="0"/>
           <w14:ligatures w14:val="none"/>
         </w:rPr>
+        <w:lastRenderedPageBreak/>
         <w:t xml:space="preserve">The beginning of a free-space bitmap looks like this after the disk partition is first formatted: 1000 0000 0000 0000 (the first block is used by the root directory). The system always searches for free blocks starting at the lowest-numbered block, so after writing file </w:t>
       </w:r>
       <w:r>
@@ -1923,6 +1824,15 @@
         </w:rPr>
         <w:t xml:space="preserve"> is written, using five blocks.</w:t>
       </w:r>
+      <w:r>
+        <w:rPr>
+          <w:rFonts w:ascii="Times New Roman" w:eastAsia="Times New Roman" w:hAnsi="Times New Roman" w:cs="Times New Roman"/>
+          <w:kern w:val="0"/>
+          <w14:ligatures w14:val="none"/>
+        </w:rPr>
+        <w:br/>
+        <w:t>1111 1111 1111 0000</w:t>
+      </w:r>
     </w:p>
     <w:p>
       <w:pPr>
@@ -1963,6 +1873,15 @@
         </w:rPr>
         <w:t xml:space="preserve"> is deleted.</w:t>
       </w:r>
+      <w:r>
+        <w:rPr>
+          <w:rFonts w:ascii="Times New Roman" w:eastAsia="Times New Roman" w:hAnsi="Times New Roman" w:cs="Times New Roman"/>
+          <w:kern w:val="0"/>
+          <w14:ligatures w14:val="none"/>
+        </w:rPr>
+        <w:br/>
+        <w:t>1000 0001 1111 0000</w:t>
+      </w:r>
     </w:p>
     <w:p>
       <w:pPr>
@@ -2003,6 +1922,15 @@
         </w:rPr>
         <w:t xml:space="preserve"> is written, using eight blocks.</w:t>
       </w:r>
+      <w:r>
+        <w:rPr>
+          <w:rFonts w:ascii="Times New Roman" w:eastAsia="Times New Roman" w:hAnsi="Times New Roman" w:cs="Times New Roman"/>
+          <w:kern w:val="0"/>
+          <w14:ligatures w14:val="none"/>
+        </w:rPr>
+        <w:br/>
+        <w:t>1111 1111 1111 1100</w:t>
+      </w:r>
     </w:p>
     <w:p>
       <w:pPr>
@@ -2042,6 +1970,23 @@
           <w14:ligatures w14:val="none"/>
         </w:rPr>
         <w:t xml:space="preserve"> is deleted.</w:t>
+      </w:r>
+      <w:r>
+        <w:rPr>
+          <w:rFonts w:ascii="Times New Roman" w:eastAsia="Times New Roman" w:hAnsi="Times New Roman" w:cs="Times New Roman"/>
+          <w:kern w:val="0"/>
+          <w14:ligatures w14:val="none"/>
+        </w:rPr>
+        <w:br/>
+        <w:t>1111 1110 0000 1100</w:t>
+      </w:r>
+      <w:r>
+        <w:rPr>
+          <w:rFonts w:ascii="Times New Roman" w:eastAsia="Times New Roman" w:hAnsi="Times New Roman" w:cs="Times New Roman"/>
+          <w:kern w:val="0"/>
+          <w14:ligatures w14:val="none"/>
+        </w:rPr>
+        <w:br/>
       </w:r>
     </w:p>
     <w:p>
@@ -2104,6 +2049,62 @@
           <w:bCs/>
         </w:rPr>
         <w:t>points)</w:t>
+      </w:r>
+      <w:r>
+        <w:rPr>
+          <w:b/>
+          <w:bCs/>
+        </w:rPr>
+        <w:br/>
+        <w:t>i. Incremental logical backup:</w:t>
+      </w:r>
+      <w:r>
+        <w:rPr>
+          <w:b/>
+          <w:bCs/>
+        </w:rPr>
+        <w:br/>
+        <w:t xml:space="preserve">  - Backup in which only the files and directories that have changed or been created since the last backup are saved. This approach reduces the amount of data stored and speed up the backup process compared to a full backup, which copies all files regardless of whether they have changed.</w:t>
+      </w:r>
+      <w:r>
+        <w:rPr>
+          <w:b/>
+          <w:bCs/>
+        </w:rPr>
+        <w:br/>
+        <w:t>ii. Fig 4.28</w:t>
+      </w:r>
+      <w:r>
+        <w:rPr>
+          <w:b/>
+          <w:bCs/>
+        </w:rPr>
+        <w:br/>
+        <w:t xml:space="preserve">  a) The first bitmap is not marking all the files that have not been changed.</w:t>
+      </w:r>
+      <w:r>
+        <w:rPr>
+          <w:b/>
+          <w:bCs/>
+        </w:rPr>
+        <w:br/>
+        <w:t xml:space="preserve">  b) Then it is unmarking the unchanged directories with those unchanged files (if the there are files that have been changed in that directory then that directory is not marked.)</w:t>
+      </w:r>
+      <w:r>
+        <w:rPr>
+          <w:b/>
+          <w:bCs/>
+        </w:rPr>
+        <w:br/>
+        <w:t xml:space="preserve">  c) Then it is unmarking all the changed files</w:t>
+      </w:r>
+      <w:r>
+        <w:rPr>
+          <w:b/>
+          <w:bCs/>
+        </w:rPr>
+        <w:br/>
+        <w:t xml:space="preserve">  d) Lastly, it is unmarking all the unchanged directories with changed directories, (unmarking unchanged directories alone as well). Then marking back up all the changed files.</w:t>
       </w:r>
     </w:p>
     <w:tbl>
@@ -2317,44 +2318,181 @@
           <w:kern w:val="0"/>
           <w14:ligatures w14:val="none"/>
         </w:rPr>
-        <w:t xml:space="preserve">Explain what </w:t>
-      </w:r>
-      <w:proofErr w:type="gramStart"/>
-      <w:r>
-        <w:rPr>
-          <w:rFonts w:ascii="Times New Roman" w:eastAsia="Times New Roman" w:hAnsi="Times New Roman" w:cs="Times New Roman"/>
-          <w:b/>
-          <w:bCs/>
-          <w:kern w:val="0"/>
-          <w14:ligatures w14:val="none"/>
-        </w:rPr>
-        <w:t>writethrough</w:t>
-      </w:r>
-      <w:proofErr w:type="gramEnd"/>
-      <w:r>
-        <w:rPr>
-          <w:rFonts w:ascii="Times New Roman" w:eastAsia="Times New Roman" w:hAnsi="Times New Roman" w:cs="Times New Roman"/>
-          <w:b/>
-          <w:bCs/>
-          <w:kern w:val="0"/>
-          <w14:ligatures w14:val="none"/>
-        </w:rPr>
-        <w:t xml:space="preserve"> cache and block cache are. For an external USB hard drive attached to a computer, which is more suitable: a writethrough cache or a block cache? (5 points) </w:t>
-      </w:r>
-    </w:p>
-    <w:p>
-      <w:pPr>
-        <w:spacing w:after="0" w:line="240" w:lineRule="auto"/>
-        <w:rPr>
-          <w:rFonts w:ascii="Times New Roman" w:eastAsia="Times New Roman" w:hAnsi="Times New Roman" w:cs="Times New Roman"/>
-          <w:b/>
-          <w:bCs/>
-          <w:kern w:val="0"/>
-          <w:sz w:val="24"/>
-          <w:szCs w:val="24"/>
-          <w14:ligatures w14:val="none"/>
-        </w:rPr>
-      </w:pPr>
+        <w:t xml:space="preserve">Explain what writethrough cache and block cache are. For an external USB hard drive attached to a computer, which is more suitable: a writethrough cache or a block cache? (5 points) </w:t>
+      </w:r>
+      <w:r>
+        <w:rPr>
+          <w:rFonts w:ascii="Times New Roman" w:eastAsia="Times New Roman" w:hAnsi="Times New Roman" w:cs="Times New Roman"/>
+          <w:b/>
+          <w:bCs/>
+          <w:kern w:val="0"/>
+          <w14:ligatures w14:val="none"/>
+        </w:rPr>
+        <w:br/>
+        <w:t>i. writethrough cache</w:t>
+      </w:r>
+      <w:r>
+        <w:rPr>
+          <w:rFonts w:ascii="Times New Roman" w:eastAsia="Times New Roman" w:hAnsi="Times New Roman" w:cs="Times New Roman"/>
+          <w:b/>
+          <w:bCs/>
+          <w:kern w:val="0"/>
+          <w14:ligatures w14:val="none"/>
+        </w:rPr>
+        <w:br/>
+        <w:t xml:space="preserve">  - Caching mechanism where every write to the cache is immediately written to the underlying storage or memory. Ensuring the data in the cache and storage are always consistent.</w:t>
+      </w:r>
+      <w:r>
+        <w:rPr>
+          <w:rFonts w:ascii="Times New Roman" w:eastAsia="Times New Roman" w:hAnsi="Times New Roman" w:cs="Times New Roman"/>
+          <w:b/>
+          <w:bCs/>
+          <w:kern w:val="0"/>
+          <w14:ligatures w14:val="none"/>
+        </w:rPr>
+        <w:br/>
+        <w:t xml:space="preserve">  - When W occurs, data is written to both cache and main memory/storage at the same time</w:t>
+      </w:r>
+      <w:r>
+        <w:rPr>
+          <w:rFonts w:ascii="Times New Roman" w:eastAsia="Times New Roman" w:hAnsi="Times New Roman" w:cs="Times New Roman"/>
+          <w:b/>
+          <w:bCs/>
+          <w:kern w:val="0"/>
+          <w14:ligatures w14:val="none"/>
+        </w:rPr>
+        <w:br/>
+        <w:t xml:space="preserve">  - No risk of data loss in the event of power failure or crash</w:t>
+      </w:r>
+      <w:r>
+        <w:rPr>
+          <w:rFonts w:ascii="Times New Roman" w:eastAsia="Times New Roman" w:hAnsi="Times New Roman" w:cs="Times New Roman"/>
+          <w:b/>
+          <w:bCs/>
+          <w:kern w:val="0"/>
+          <w14:ligatures w14:val="none"/>
+        </w:rPr>
+        <w:br/>
+      </w:r>
+      <w:r>
+        <w:rPr>
+          <w:rFonts w:ascii="Times New Roman" w:eastAsia="Times New Roman" w:hAnsi="Times New Roman" w:cs="Times New Roman"/>
+          <w:b/>
+          <w:bCs/>
+          <w:kern w:val="0"/>
+          <w14:ligatures w14:val="none"/>
+        </w:rPr>
+        <w:lastRenderedPageBreak/>
+        <w:t xml:space="preserve">  - W operations tend to be slower.</w:t>
+      </w:r>
+      <w:r>
+        <w:rPr>
+          <w:rFonts w:ascii="Times New Roman" w:eastAsia="Times New Roman" w:hAnsi="Times New Roman" w:cs="Times New Roman"/>
+          <w:b/>
+          <w:bCs/>
+          <w:kern w:val="0"/>
+          <w14:ligatures w14:val="none"/>
+        </w:rPr>
+        <w:br/>
+        <w:t>ii. Block cache</w:t>
+      </w:r>
+      <w:r>
+        <w:rPr>
+          <w:rFonts w:ascii="Times New Roman" w:eastAsia="Times New Roman" w:hAnsi="Times New Roman" w:cs="Times New Roman"/>
+          <w:b/>
+          <w:bCs/>
+          <w:kern w:val="0"/>
+          <w14:ligatures w14:val="none"/>
+        </w:rPr>
+        <w:br/>
+        <w:t xml:space="preserve">  - Temporarily stores data in the cache before it is written to the underlying storage. </w:t>
+      </w:r>
+      <w:r>
+        <w:rPr>
+          <w:rFonts w:ascii="Times New Roman" w:eastAsia="Times New Roman" w:hAnsi="Times New Roman" w:cs="Times New Roman"/>
+          <w:b/>
+          <w:bCs/>
+          <w:kern w:val="0"/>
+          <w14:ligatures w14:val="none"/>
+        </w:rPr>
+        <w:br/>
+        <w:t xml:space="preserve">  - W are initially done to the cache, and the data is written to the disk or storage in the background or at a later time (when cache is flushed</w:t>
+      </w:r>
+      <w:r>
+        <w:rPr>
+          <w:rFonts w:ascii="Times New Roman" w:eastAsia="Times New Roman" w:hAnsi="Times New Roman" w:cs="Times New Roman"/>
+          <w:b/>
+          <w:bCs/>
+          <w:kern w:val="0"/>
+          <w14:ligatures w14:val="none"/>
+        </w:rPr>
+        <w:br/>
+        <w:t xml:space="preserve">  - When W occurs, data is written to the cache and not immediately to the underlying storage, then eventually written to the disk (cache flushing) </w:t>
+      </w:r>
+      <w:r>
+        <w:rPr>
+          <w:rFonts w:ascii="Times New Roman" w:eastAsia="Times New Roman" w:hAnsi="Times New Roman" w:cs="Times New Roman"/>
+          <w:b/>
+          <w:bCs/>
+          <w:kern w:val="0"/>
+          <w14:ligatures w14:val="none"/>
+        </w:rPr>
+        <w:br/>
+        <w:t xml:space="preserve">  - Performs W much faster than writethrough</w:t>
+      </w:r>
+      <w:r>
+        <w:rPr>
+          <w:rFonts w:ascii="Times New Roman" w:eastAsia="Times New Roman" w:hAnsi="Times New Roman" w:cs="Times New Roman"/>
+          <w:b/>
+          <w:bCs/>
+          <w:kern w:val="0"/>
+          <w14:ligatures w14:val="none"/>
+        </w:rPr>
+        <w:br/>
+        <w:t xml:space="preserve">  - If system crashes or loses power before the data in the cache is written to the storage, there could be a risk of data loss.</w:t>
+      </w:r>
+      <w:r>
+        <w:rPr>
+          <w:rFonts w:ascii="Times New Roman" w:eastAsia="Times New Roman" w:hAnsi="Times New Roman" w:cs="Times New Roman"/>
+          <w:b/>
+          <w:bCs/>
+          <w:kern w:val="0"/>
+          <w14:ligatures w14:val="none"/>
+        </w:rPr>
+        <w:br/>
+        <w:t>ii. Which is more suitable for an external USB hard drive?</w:t>
+      </w:r>
+      <w:r>
+        <w:rPr>
+          <w:rFonts w:ascii="Times New Roman" w:eastAsia="Times New Roman" w:hAnsi="Times New Roman" w:cs="Times New Roman"/>
+          <w:b/>
+          <w:bCs/>
+          <w:kern w:val="0"/>
+          <w14:ligatures w14:val="none"/>
+        </w:rPr>
+        <w:br/>
+        <w:t xml:space="preserve">  - Block cache because it improves write performance by reducing the number of operation that need to be written to disk immediately.</w:t>
+      </w:r>
+      <w:r>
+        <w:rPr>
+          <w:rFonts w:ascii="Times New Roman" w:eastAsia="Times New Roman" w:hAnsi="Times New Roman" w:cs="Times New Roman"/>
+          <w:b/>
+          <w:bCs/>
+          <w:kern w:val="0"/>
+          <w14:ligatures w14:val="none"/>
+        </w:rPr>
+        <w:br/>
+      </w:r>
+      <w:r>
+        <w:rPr>
+          <w:rFonts w:ascii="Times New Roman" w:eastAsia="Times New Roman" w:hAnsi="Times New Roman" w:cs="Times New Roman"/>
+          <w:b/>
+          <w:bCs/>
+          <w:kern w:val="0"/>
+          <w14:ligatures w14:val="none"/>
+        </w:rPr>
+        <w:br/>
+      </w:r>
     </w:p>
     <w:p>
       <w:pPr>
@@ -2380,49 +2518,25 @@
         </w:rPr>
         <w:t xml:space="preserve">Discuss the design issues involved in selecting the appropriate block size for a file system. Explain why a file reading requires more block </w:t>
       </w:r>
-      <w:proofErr w:type="gramStart"/>
-      <w:r>
-        <w:rPr>
-          <w:rFonts w:ascii="Times New Roman" w:eastAsia="Times New Roman" w:hAnsi="Times New Roman" w:cs="Times New Roman"/>
-          <w:b/>
-          <w:bCs/>
-          <w:kern w:val="0"/>
-          <w14:ligatures w14:val="none"/>
-        </w:rPr>
-        <w:t>accesses</w:t>
-      </w:r>
-      <w:proofErr w:type="gramEnd"/>
-      <w:r>
-        <w:rPr>
-          <w:rFonts w:ascii="Times New Roman" w:eastAsia="Times New Roman" w:hAnsi="Times New Roman" w:cs="Times New Roman"/>
-          <w:b/>
-          <w:bCs/>
-          <w:kern w:val="0"/>
-          <w14:ligatures w14:val="none"/>
-        </w:rPr>
-        <w:t xml:space="preserve"> in </w:t>
-      </w:r>
-      <w:proofErr w:type="spellStart"/>
-      <w:r>
-        <w:rPr>
-          <w:rFonts w:ascii="Times New Roman" w:eastAsia="Times New Roman" w:hAnsi="Times New Roman" w:cs="Times New Roman"/>
-          <w:b/>
-          <w:bCs/>
-          <w:kern w:val="0"/>
-          <w14:ligatures w14:val="none"/>
-        </w:rPr>
-        <w:t>i</w:t>
-      </w:r>
-      <w:proofErr w:type="spellEnd"/>
-      <w:r>
-        <w:rPr>
-          <w:rFonts w:ascii="Times New Roman" w:eastAsia="Times New Roman" w:hAnsi="Times New Roman" w:cs="Times New Roman"/>
-          <w:b/>
-          <w:bCs/>
-          <w:kern w:val="0"/>
-          <w14:ligatures w14:val="none"/>
-        </w:rPr>
-        <w:t xml:space="preserve">-node based file system compared to a FAT file system. </w:t>
+      <w:r>
+        <w:rPr>
+          <w:rFonts w:ascii="Times New Roman" w:eastAsia="Times New Roman" w:hAnsi="Times New Roman" w:cs="Times New Roman"/>
+          <w:b/>
+          <w:bCs/>
+          <w:kern w:val="0"/>
+          <w14:ligatures w14:val="none"/>
+        </w:rPr>
+        <w:t>access</w:t>
+      </w:r>
+      <w:r>
+        <w:rPr>
+          <w:rFonts w:ascii="Times New Roman" w:eastAsia="Times New Roman" w:hAnsi="Times New Roman" w:cs="Times New Roman"/>
+          <w:b/>
+          <w:bCs/>
+          <w:kern w:val="0"/>
+          <w14:ligatures w14:val="none"/>
+        </w:rPr>
+        <w:t xml:space="preserve"> in i-node based file system compared to a FAT file system. </w:t>
       </w:r>
       <w:r>
         <w:rPr>
@@ -2430,6 +2544,30 @@
           <w:bCs/>
         </w:rPr>
         <w:t>(5 points)</w:t>
+      </w:r>
+      <w:r>
+        <w:rPr>
+          <w:b/>
+          <w:bCs/>
+        </w:rPr>
+        <w:br/>
+        <w:t>i. Choosing the right block size in a file system requires balancing storage efficiency, performance, and metadata overhead.</w:t>
+      </w:r>
+      <w:r>
+        <w:rPr>
+          <w:b/>
+          <w:bCs/>
+        </w:rPr>
+        <w:br/>
+        <w:t>ii. I-node file systems require more block access compared to FAT file systems because they store metadata separately and use indirect block pointers for large files. However, they provide better random access performance.</w:t>
+      </w:r>
+      <w:r>
+        <w:rPr>
+          <w:b/>
+          <w:bCs/>
+        </w:rPr>
+        <w:br/>
+        <w:t>iii. FAT file systems are more efficient in terms of sequential access but become inefficient for large files due to the need to traverse a linked list of blocks.</w:t>
       </w:r>
     </w:p>
     <w:sectPr>
@@ -3814,6 +3952,7 @@
   <w:style w:type="character" w:default="1" w:styleId="DefaultParagraphFont">
     <w:name w:val="Default Paragraph Font"/>
     <w:uiPriority w:val="1"/>
+    <w:semiHidden/>
     <w:unhideWhenUsed/>
   </w:style>
   <w:style w:type="table" w:default="1" w:styleId="TableNormal">

</xml_diff>